<commit_message>
Se termino de hacer el motor para las plantillas
</commit_message>
<xml_diff>
--- a/DocManagement/Files/OriginalDoc/CartaPremio1.docx
+++ b/DocManagement/Files/OriginalDoc/CartaPremio1.docx
@@ -7,16 +7,27 @@
         <w:t>Guatemala 19 de Septiembre 2016</w:t>
       </w:r>
     </w:p>
+    <w:p/>
     <w:p>
+      <w:r>
+        <w:t>Estimado Sr</w:t>
+      </w:r>
+      <w:proofErr w:type="gramStart"/>
+      <w:r>
+        <w:t>.</w:t>
+      </w:r>
       <w:bookmarkStart w:id="0" w:name="_GoBack"/>
       <w:bookmarkEnd w:id="0"/>
-    </w:p>
-    <w:p>
-      <w:r>
-        <w:t>Estimado Sr. Gonzales</w:t>
-      </w:r>
-    </w:p>
-    <w:p>
+      <w:r>
+        <w:t>/</w:t>
+      </w:r>
+      <w:proofErr w:type="gramEnd"/>
+      <w:r>
+        <w:t>Sra.</w:t>
+      </w:r>
+      <w:r>
+        <w:t xml:space="preserve"> </w:t>
+      </w:r>
       <w:r>
         <w:rPr>
           <w:rFonts w:ascii="Consolas" w:hAnsi="Consolas" w:cs="Consolas"/>
@@ -24,29 +35,10 @@
           <w:sz w:val="19"/>
           <w:szCs w:val="19"/>
         </w:rPr>
-        <w:t>{</w:t>
-      </w:r>
-      <w:proofErr w:type="gramStart"/>
-      <w:r>
-        <w:rPr>
-          <w:rFonts w:ascii="Consolas" w:hAnsi="Consolas" w:cs="Consolas"/>
-          <w:color w:val="A31515"/>
-          <w:sz w:val="19"/>
-          <w:szCs w:val="19"/>
-        </w:rPr>
-        <w:t>id</w:t>
-      </w:r>
-      <w:proofErr w:type="gramEnd"/>
-      <w:r>
-        <w:rPr>
-          <w:rFonts w:ascii="Consolas" w:hAnsi="Consolas" w:cs="Consolas"/>
-          <w:color w:val="A31515"/>
-          <w:sz w:val="19"/>
-          <w:szCs w:val="19"/>
-        </w:rPr>
-        <w:t>}</w:t>
+        <w:t>{id}</w:t>
       </w:r>
     </w:p>
+    <w:p/>
     <w:p>
       <w:r>
         <w:t>Reciba un  cordial saludo de parte de nuestra compañía el motivo por el cual le estamos saludando es debido a que en nuestros records su record crediticio ha sido intachable por lo que se ha hecho acreedor a un viaje con un crucero todo pagado para las islas caimán.</w:t>

</xml_diff>

<commit_message>
Se agregaron las plantillas
</commit_message>
<xml_diff>
--- a/DocManagement/Files/OriginalDoc/CartaPremio1.docx
+++ b/DocManagement/Files/OriginalDoc/CartaPremio1.docx
@@ -3,66 +3,605 @@
 <w:document xmlns:wpc="http://schemas.microsoft.com/office/word/2010/wordprocessingCanvas" xmlns:mc="http://schemas.openxmlformats.org/markup-compatibility/2006" xmlns:o="urn:schemas-microsoft-com:office:office" xmlns:r="http://schemas.openxmlformats.org/officeDocument/2006/relationships" xmlns:m="http://schemas.openxmlformats.org/officeDocument/2006/math" xmlns:v="urn:schemas-microsoft-com:vml" xmlns:wp14="http://schemas.microsoft.com/office/word/2010/wordprocessingDrawing" xmlns:wp="http://schemas.openxmlformats.org/drawingml/2006/wordprocessingDrawing" xmlns:w10="urn:schemas-microsoft-com:office:word" xmlns:w="http://schemas.openxmlformats.org/wordprocessingml/2006/main" xmlns:w14="http://schemas.microsoft.com/office/word/2010/wordml" xmlns:wpg="http://schemas.microsoft.com/office/word/2010/wordprocessingGroup" xmlns:wpi="http://schemas.microsoft.com/office/word/2010/wordprocessingInk" xmlns:wne="http://schemas.microsoft.com/office/word/2006/wordml" xmlns:wps="http://schemas.microsoft.com/office/word/2010/wordprocessingShape" mc:Ignorable="w14 wp14">
   <w:body>
     <w:p>
-      <w:r>
-        <w:t>Guatemala 19 de Septiembre 2016</w:t>
-      </w:r>
-    </w:p>
-    <w:p/>
-    <w:p>
-      <w:r>
-        <w:t>Estimado Sr</w:t>
-      </w:r>
-      <w:proofErr w:type="gramStart"/>
-      <w:r>
-        <w:t>.</w:t>
+      <w:pPr>
+        <w:pStyle w:val="NormalWeb"/>
+        <w:shd w:val="clear" w:color="auto" w:fill="FFFFFF"/>
+        <w:rPr>
+          <w:rFonts w:ascii="Arial" w:hAnsi="Arial" w:cs="Arial"/>
+          <w:color w:val="212121"/>
+          <w:sz w:val="23"/>
+          <w:szCs w:val="23"/>
+        </w:rPr>
+      </w:pPr>
+      <w:r>
+        <w:rPr>
+          <w:rFonts w:ascii="Arial" w:hAnsi="Arial" w:cs="Arial"/>
+          <w:color w:val="212121"/>
+          <w:sz w:val="23"/>
+          <w:szCs w:val="23"/>
+        </w:rPr>
+        <w:t>{</w:t>
+      </w:r>
+      <w:r>
+        <w:rPr>
+          <w:rFonts w:ascii="Arial" w:hAnsi="Arial" w:cs="Arial"/>
+          <w:color w:val="212121"/>
+          <w:sz w:val="23"/>
+          <w:szCs w:val="23"/>
+        </w:rPr>
+        <w:t>Fecha</w:t>
+      </w:r>
+      <w:r>
+        <w:rPr>
+          <w:rFonts w:ascii="Arial" w:hAnsi="Arial" w:cs="Arial"/>
+          <w:color w:val="212121"/>
+          <w:sz w:val="23"/>
+          <w:szCs w:val="23"/>
+        </w:rPr>
+        <w:t>}</w:t>
+      </w:r>
+    </w:p>
+    <w:p>
+      <w:pPr>
+        <w:pStyle w:val="NormalWeb"/>
+        <w:shd w:val="clear" w:color="auto" w:fill="FFFFFF"/>
+        <w:rPr>
+          <w:rFonts w:ascii="Arial" w:hAnsi="Arial" w:cs="Arial"/>
+          <w:color w:val="212121"/>
+          <w:sz w:val="23"/>
+          <w:szCs w:val="23"/>
+        </w:rPr>
+      </w:pPr>
+    </w:p>
+    <w:p>
+      <w:pPr>
+        <w:pStyle w:val="NormalWeb"/>
+        <w:shd w:val="clear" w:color="auto" w:fill="FFFFFF"/>
+        <w:rPr>
+          <w:rFonts w:ascii="Segoe UI" w:hAnsi="Segoe UI" w:cs="Segoe UI"/>
+          <w:color w:val="212121"/>
+          <w:sz w:val="23"/>
+          <w:szCs w:val="23"/>
+        </w:rPr>
+      </w:pPr>
+    </w:p>
+    <w:p>
+      <w:pPr>
+        <w:pStyle w:val="NormalWeb"/>
+        <w:shd w:val="clear" w:color="auto" w:fill="FFFFFF"/>
+        <w:rPr>
+          <w:rFonts w:ascii="Arial" w:hAnsi="Arial" w:cs="Arial"/>
+          <w:color w:val="212121"/>
+          <w:sz w:val="23"/>
+          <w:szCs w:val="23"/>
+        </w:rPr>
+      </w:pPr>
+      <w:r>
+        <w:rPr>
+          <w:rFonts w:ascii="Arial" w:hAnsi="Arial" w:cs="Arial"/>
+          <w:color w:val="212121"/>
+          <w:sz w:val="23"/>
+          <w:szCs w:val="23"/>
+        </w:rPr>
+        <w:t>{</w:t>
+      </w:r>
+      <w:r>
+        <w:rPr>
+          <w:rFonts w:ascii="Arial" w:hAnsi="Arial" w:cs="Arial"/>
+          <w:color w:val="212121"/>
+          <w:sz w:val="23"/>
+          <w:szCs w:val="23"/>
+        </w:rPr>
+        <w:t>Titulo</w:t>
+      </w:r>
+      <w:r>
+        <w:rPr>
+          <w:rFonts w:ascii="Arial" w:hAnsi="Arial" w:cs="Arial"/>
+          <w:color w:val="212121"/>
+          <w:sz w:val="23"/>
+          <w:szCs w:val="23"/>
+        </w:rPr>
+        <w:t>}</w:t>
+      </w:r>
+      <w:r>
+        <w:rPr>
+          <w:rFonts w:ascii="Arial" w:hAnsi="Arial" w:cs="Arial"/>
+          <w:color w:val="212121"/>
+          <w:sz w:val="23"/>
+          <w:szCs w:val="23"/>
+        </w:rPr>
+        <w:t xml:space="preserve"> {</w:t>
+      </w:r>
+      <w:proofErr w:type="spellStart"/>
+      <w:r>
+        <w:rPr>
+          <w:rFonts w:ascii="Arial" w:hAnsi="Arial" w:cs="Arial"/>
+          <w:color w:val="212121"/>
+          <w:sz w:val="23"/>
+          <w:szCs w:val="23"/>
+        </w:rPr>
+        <w:t>NombreCompleto</w:t>
+      </w:r>
+      <w:proofErr w:type="spellEnd"/>
+      <w:r>
+        <w:rPr>
+          <w:rFonts w:ascii="Arial" w:hAnsi="Arial" w:cs="Arial"/>
+          <w:color w:val="212121"/>
+          <w:sz w:val="23"/>
+          <w:szCs w:val="23"/>
+        </w:rPr>
+        <w:t>}</w:t>
+      </w:r>
+    </w:p>
+    <w:p>
+      <w:pPr>
+        <w:pStyle w:val="NormalWeb"/>
+        <w:shd w:val="clear" w:color="auto" w:fill="FFFFFF"/>
+        <w:rPr>
+          <w:rFonts w:ascii="Arial" w:hAnsi="Arial" w:cs="Arial"/>
+          <w:color w:val="212121"/>
+          <w:sz w:val="23"/>
+          <w:szCs w:val="23"/>
+        </w:rPr>
+      </w:pPr>
+      <w:r>
+        <w:rPr>
+          <w:rFonts w:ascii="Arial" w:hAnsi="Arial" w:cs="Arial"/>
+          <w:color w:val="212121"/>
+          <w:sz w:val="23"/>
+          <w:szCs w:val="23"/>
+        </w:rPr>
+        <w:t>{</w:t>
+      </w:r>
+      <w:proofErr w:type="spellStart"/>
+      <w:r>
+        <w:rPr>
+          <w:rFonts w:ascii="Arial" w:hAnsi="Arial" w:cs="Arial"/>
+          <w:color w:val="212121"/>
+          <w:sz w:val="23"/>
+          <w:szCs w:val="23"/>
+        </w:rPr>
+        <w:t>Direccion</w:t>
+      </w:r>
+      <w:proofErr w:type="spellEnd"/>
+      <w:r>
+        <w:rPr>
+          <w:rFonts w:ascii="Arial" w:hAnsi="Arial" w:cs="Arial"/>
+          <w:color w:val="212121"/>
+          <w:sz w:val="23"/>
+          <w:szCs w:val="23"/>
+        </w:rPr>
+        <w:t>}</w:t>
+      </w:r>
+    </w:p>
+    <w:p>
+      <w:pPr>
+        <w:pStyle w:val="NormalWeb"/>
+        <w:shd w:val="clear" w:color="auto" w:fill="FFFFFF"/>
+        <w:rPr>
+          <w:rFonts w:ascii="Arial" w:hAnsi="Arial" w:cs="Arial"/>
+          <w:color w:val="212121"/>
+          <w:sz w:val="23"/>
+          <w:szCs w:val="23"/>
+        </w:rPr>
+      </w:pPr>
+      <w:r>
+        <w:rPr>
+          <w:rFonts w:ascii="Arial" w:hAnsi="Arial" w:cs="Arial"/>
+          <w:color w:val="212121"/>
+          <w:sz w:val="23"/>
+          <w:szCs w:val="23"/>
+        </w:rPr>
+        <w:t>{Apartado}</w:t>
+      </w:r>
+    </w:p>
+    <w:p>
+      <w:pPr>
+        <w:autoSpaceDE w:val="0"/>
+        <w:autoSpaceDN w:val="0"/>
+        <w:adjustRightInd w:val="0"/>
+        <w:spacing w:after="0" w:line="240" w:lineRule="auto"/>
+        <w:rPr>
+          <w:rFonts w:ascii="Courier New" w:hAnsi="Courier New" w:cs="Courier New"/>
+          <w:noProof/>
+          <w:color w:val="808080"/>
+          <w:sz w:val="20"/>
+          <w:szCs w:val="20"/>
+        </w:rPr>
+      </w:pPr>
+      <w:r>
+        <w:rPr>
+          <w:rFonts w:ascii="Courier New" w:hAnsi="Courier New" w:cs="Courier New"/>
+          <w:noProof/>
+          <w:color w:val="808080"/>
+          <w:sz w:val="20"/>
+          <w:szCs w:val="20"/>
+        </w:rPr>
+        <w:t xml:space="preserve"> </w:t>
+      </w:r>
+    </w:p>
+    <w:p>
+      <w:pPr>
+        <w:autoSpaceDE w:val="0"/>
+        <w:autoSpaceDN w:val="0"/>
+        <w:adjustRightInd w:val="0"/>
+        <w:spacing w:after="0" w:line="240" w:lineRule="auto"/>
+        <w:rPr>
+          <w:rFonts w:ascii="Courier New" w:hAnsi="Courier New" w:cs="Courier New"/>
+          <w:noProof/>
+          <w:color w:val="808080"/>
+          <w:sz w:val="20"/>
+          <w:szCs w:val="20"/>
+        </w:rPr>
+      </w:pPr>
+    </w:p>
+    <w:p>
+      <w:pPr>
+        <w:autoSpaceDE w:val="0"/>
+        <w:autoSpaceDN w:val="0"/>
+        <w:adjustRightInd w:val="0"/>
+        <w:spacing w:after="0" w:line="240" w:lineRule="auto"/>
+        <w:rPr>
+          <w:rFonts w:ascii="Arial" w:hAnsi="Arial" w:cs="Arial"/>
+          <w:color w:val="212121"/>
+          <w:sz w:val="23"/>
+          <w:szCs w:val="23"/>
+        </w:rPr>
+      </w:pPr>
+      <w:r>
+        <w:rPr>
+          <w:rFonts w:ascii="Arial" w:hAnsi="Arial" w:cs="Arial"/>
+          <w:color w:val="212121"/>
+          <w:sz w:val="23"/>
+          <w:szCs w:val="23"/>
+        </w:rPr>
+        <w:t>{</w:t>
+      </w:r>
+      <w:r>
+        <w:rPr>
+          <w:rFonts w:ascii="Arial" w:hAnsi="Arial" w:cs="Arial"/>
+          <w:color w:val="212121"/>
+          <w:sz w:val="23"/>
+          <w:szCs w:val="23"/>
+        </w:rPr>
+        <w:t>Parrafo1</w:t>
+      </w:r>
+      <w:r>
+        <w:rPr>
+          <w:rFonts w:ascii="Arial" w:hAnsi="Arial" w:cs="Arial"/>
+          <w:color w:val="212121"/>
+          <w:sz w:val="23"/>
+          <w:szCs w:val="23"/>
+        </w:rPr>
+        <w:t>}</w:t>
+      </w:r>
+    </w:p>
+    <w:p>
+      <w:pPr>
+        <w:autoSpaceDE w:val="0"/>
+        <w:autoSpaceDN w:val="0"/>
+        <w:adjustRightInd w:val="0"/>
+        <w:spacing w:after="0" w:line="240" w:lineRule="auto"/>
+        <w:rPr>
+          <w:rFonts w:ascii="Courier New" w:hAnsi="Courier New" w:cs="Courier New"/>
+          <w:noProof/>
+          <w:color w:val="808080"/>
+          <w:sz w:val="20"/>
+          <w:szCs w:val="20"/>
+        </w:rPr>
+      </w:pPr>
+      <w:r>
+        <w:rPr>
+          <w:rFonts w:ascii="Arial" w:hAnsi="Arial" w:cs="Arial"/>
+          <w:color w:val="212121"/>
+          <w:sz w:val="23"/>
+          <w:szCs w:val="23"/>
+        </w:rPr>
+        <w:t>{Parrafo2}</w:t>
+      </w:r>
+    </w:p>
+    <w:p>
+      <w:pPr>
+        <w:autoSpaceDE w:val="0"/>
+        <w:autoSpaceDN w:val="0"/>
+        <w:adjustRightInd w:val="0"/>
+        <w:spacing w:after="0" w:line="240" w:lineRule="auto"/>
+        <w:rPr>
+          <w:rFonts w:ascii="Courier New" w:hAnsi="Courier New" w:cs="Courier New"/>
+          <w:noProof/>
+          <w:color w:val="808080"/>
+          <w:sz w:val="20"/>
+          <w:szCs w:val="20"/>
+        </w:rPr>
+      </w:pPr>
+      <w:r>
+        <w:rPr>
+          <w:rFonts w:ascii="Arial" w:hAnsi="Arial" w:cs="Arial"/>
+          <w:color w:val="212121"/>
+          <w:sz w:val="23"/>
+          <w:szCs w:val="23"/>
+        </w:rPr>
+        <w:t>{Parrafo3}</w:t>
+      </w:r>
+    </w:p>
+    <w:p>
+      <w:pPr>
+        <w:autoSpaceDE w:val="0"/>
+        <w:autoSpaceDN w:val="0"/>
+        <w:adjustRightInd w:val="0"/>
+        <w:spacing w:after="0" w:line="240" w:lineRule="auto"/>
+        <w:rPr>
+          <w:rFonts w:ascii="Courier New" w:hAnsi="Courier New" w:cs="Courier New"/>
+          <w:noProof/>
+          <w:color w:val="808080"/>
+          <w:sz w:val="20"/>
+          <w:szCs w:val="20"/>
+        </w:rPr>
+      </w:pPr>
+      <w:r>
+        <w:rPr>
+          <w:rFonts w:ascii="Arial" w:hAnsi="Arial" w:cs="Arial"/>
+          <w:color w:val="212121"/>
+          <w:sz w:val="23"/>
+          <w:szCs w:val="23"/>
+        </w:rPr>
+        <w:t>{Parrafo4}</w:t>
+      </w:r>
+    </w:p>
+    <w:p>
+      <w:pPr>
+        <w:autoSpaceDE w:val="0"/>
+        <w:autoSpaceDN w:val="0"/>
+        <w:adjustRightInd w:val="0"/>
+        <w:spacing w:after="0" w:line="240" w:lineRule="auto"/>
+        <w:rPr>
+          <w:rFonts w:ascii="Courier New" w:hAnsi="Courier New" w:cs="Courier New"/>
+          <w:noProof/>
+          <w:color w:val="808080"/>
+          <w:sz w:val="20"/>
+          <w:szCs w:val="20"/>
+        </w:rPr>
+      </w:pPr>
+      <w:r>
+        <w:rPr>
+          <w:rFonts w:ascii="Arial" w:hAnsi="Arial" w:cs="Arial"/>
+          <w:color w:val="212121"/>
+          <w:sz w:val="23"/>
+          <w:szCs w:val="23"/>
+        </w:rPr>
+        <w:t>{Parrafo5}</w:t>
+      </w:r>
+    </w:p>
+    <w:p>
+      <w:pPr>
+        <w:autoSpaceDE w:val="0"/>
+        <w:autoSpaceDN w:val="0"/>
+        <w:adjustRightInd w:val="0"/>
+        <w:spacing w:after="0" w:line="240" w:lineRule="auto"/>
+        <w:rPr>
+          <w:rFonts w:ascii="Courier New" w:hAnsi="Courier New" w:cs="Courier New"/>
+          <w:noProof/>
+          <w:color w:val="808080"/>
+          <w:sz w:val="20"/>
+          <w:szCs w:val="20"/>
+        </w:rPr>
+      </w:pPr>
+      <w:r>
+        <w:rPr>
+          <w:rFonts w:ascii="Arial" w:hAnsi="Arial" w:cs="Arial"/>
+          <w:color w:val="212121"/>
+          <w:sz w:val="23"/>
+          <w:szCs w:val="23"/>
+        </w:rPr>
+        <w:t>{Parrafo6}</w:t>
+      </w:r>
+    </w:p>
+    <w:p>
+      <w:pPr>
+        <w:autoSpaceDE w:val="0"/>
+        <w:autoSpaceDN w:val="0"/>
+        <w:adjustRightInd w:val="0"/>
+        <w:spacing w:after="0" w:line="240" w:lineRule="auto"/>
+        <w:rPr>
+          <w:rFonts w:ascii="Courier New" w:hAnsi="Courier New" w:cs="Courier New"/>
+          <w:noProof/>
+          <w:color w:val="808080"/>
+          <w:sz w:val="20"/>
+          <w:szCs w:val="20"/>
+        </w:rPr>
+      </w:pPr>
+    </w:p>
+    <w:p>
+      <w:pPr>
+        <w:autoSpaceDE w:val="0"/>
+        <w:autoSpaceDN w:val="0"/>
+        <w:adjustRightInd w:val="0"/>
+        <w:spacing w:after="0" w:line="240" w:lineRule="auto"/>
+        <w:rPr>
+          <w:rFonts w:ascii="Courier New" w:hAnsi="Courier New" w:cs="Courier New"/>
+          <w:noProof/>
+          <w:color w:val="808080"/>
+          <w:sz w:val="20"/>
+          <w:szCs w:val="20"/>
+        </w:rPr>
+      </w:pPr>
+    </w:p>
+    <w:p>
+      <w:pPr>
+        <w:pStyle w:val="NormalWeb"/>
+        <w:shd w:val="clear" w:color="auto" w:fill="FFFFFF"/>
+        <w:rPr>
+          <w:rFonts w:ascii="Segoe UI" w:hAnsi="Segoe UI" w:cs="Segoe UI"/>
+          <w:color w:val="212121"/>
+          <w:sz w:val="23"/>
+          <w:szCs w:val="23"/>
+        </w:rPr>
+      </w:pPr>
+      <w:r>
+        <w:rPr>
+          <w:rFonts w:ascii="Arial" w:hAnsi="Arial" w:cs="Arial"/>
+          <w:color w:val="212121"/>
+          <w:sz w:val="23"/>
+          <w:szCs w:val="23"/>
+        </w:rPr>
+        <w:t>Cordialmente,</w:t>
+      </w:r>
+    </w:p>
+    <w:p>
+      <w:pPr>
+        <w:pStyle w:val="NormalWeb"/>
+        <w:shd w:val="clear" w:color="auto" w:fill="FFFFFF"/>
+        <w:rPr>
+          <w:rFonts w:ascii="Segoe UI" w:hAnsi="Segoe UI" w:cs="Segoe UI"/>
+          <w:color w:val="212121"/>
+          <w:sz w:val="23"/>
+          <w:szCs w:val="23"/>
+        </w:rPr>
+      </w:pPr>
+      <w:proofErr w:type="spellStart"/>
+      <w:r>
+        <w:rPr>
+          <w:rFonts w:ascii="Arial" w:hAnsi="Arial" w:cs="Arial"/>
+          <w:color w:val="212121"/>
+          <w:sz w:val="23"/>
+          <w:szCs w:val="23"/>
+        </w:rPr>
+        <w:t>Poliza</w:t>
+      </w:r>
+      <w:proofErr w:type="spellEnd"/>
+      <w:r>
+        <w:rPr>
+          <w:rFonts w:ascii="Arial" w:hAnsi="Arial" w:cs="Arial"/>
+          <w:color w:val="212121"/>
+          <w:sz w:val="23"/>
+          <w:szCs w:val="23"/>
+        </w:rPr>
+        <w:t xml:space="preserve"> No.</w:t>
       </w:r>
       <w:bookmarkStart w:id="0" w:name="_GoBack"/>
       <w:bookmarkEnd w:id="0"/>
       <w:r>
-        <w:t>/</w:t>
-      </w:r>
-      <w:proofErr w:type="gramEnd"/>
-      <w:r>
-        <w:t>Sra.</w:t>
-      </w:r>
-      <w:r>
+        <w:rPr>
+          <w:rFonts w:ascii="Arial" w:hAnsi="Arial" w:cs="Arial"/>
+          <w:color w:val="212121"/>
+          <w:sz w:val="23"/>
+          <w:szCs w:val="23"/>
+        </w:rPr>
         <w:t xml:space="preserve"> </w:t>
       </w:r>
       <w:r>
         <w:rPr>
-          <w:rFonts w:ascii="Consolas" w:hAnsi="Consolas" w:cs="Consolas"/>
-          <w:color w:val="A31515"/>
-          <w:sz w:val="19"/>
-          <w:szCs w:val="19"/>
-        </w:rPr>
-        <w:t>{id}</w:t>
-      </w:r>
-    </w:p>
-    <w:p/>
-    <w:p>
-      <w:r>
-        <w:t>Reciba un  cordial saludo de parte de nuestra compañía el motivo por el cual le estamos saludando es debido a que en nuestros records su record crediticio ha sido intachable por lo que se ha hecho acreedor a un viaje con un crucero todo pagado para las islas caimán.</w:t>
-      </w:r>
-    </w:p>
-    <w:p/>
-    <w:p>
-      <w:r>
-        <w:t>No para que se lo coma un caimán sino para que vaya a conocer.</w:t>
-      </w:r>
-    </w:p>
-    <w:p/>
-    <w:p>
-      <w:r>
-        <w:t>Saludos Cordiales</w:t>
-      </w:r>
-    </w:p>
-    <w:p>
-      <w:r>
-        <w:t>Funeraria La Sonrisa S.A.</w:t>
-      </w:r>
-    </w:p>
-    <w:p/>
-    <w:p/>
+          <w:rFonts w:ascii="Arial" w:hAnsi="Arial" w:cs="Arial"/>
+          <w:color w:val="212121"/>
+          <w:sz w:val="23"/>
+          <w:szCs w:val="23"/>
+        </w:rPr>
+        <w:t>{</w:t>
+      </w:r>
+      <w:proofErr w:type="spellStart"/>
+      <w:r>
+        <w:rPr>
+          <w:rFonts w:ascii="Arial" w:hAnsi="Arial" w:cs="Arial"/>
+          <w:color w:val="212121"/>
+          <w:sz w:val="23"/>
+          <w:szCs w:val="23"/>
+        </w:rPr>
+        <w:t>PolizasEjecutivo</w:t>
+      </w:r>
+      <w:proofErr w:type="spellEnd"/>
+      <w:r>
+        <w:rPr>
+          <w:rFonts w:ascii="Arial" w:hAnsi="Arial" w:cs="Arial"/>
+          <w:color w:val="212121"/>
+          <w:sz w:val="23"/>
+          <w:szCs w:val="23"/>
+        </w:rPr>
+        <w:t>}</w:t>
+      </w:r>
+    </w:p>
+    <w:p>
+      <w:pPr>
+        <w:pStyle w:val="NormalWeb"/>
+        <w:shd w:val="clear" w:color="auto" w:fill="FFFFFF"/>
+        <w:rPr>
+          <w:rFonts w:ascii="Arial" w:hAnsi="Arial" w:cs="Arial"/>
+          <w:color w:val="212121"/>
+          <w:sz w:val="23"/>
+          <w:szCs w:val="23"/>
+        </w:rPr>
+      </w:pPr>
+      <w:r>
+        <w:rPr>
+          <w:rFonts w:ascii="Arial" w:hAnsi="Arial" w:cs="Arial"/>
+          <w:color w:val="212121"/>
+          <w:sz w:val="23"/>
+          <w:szCs w:val="23"/>
+        </w:rPr>
+        <w:t xml:space="preserve">Asistente: </w:t>
+      </w:r>
+      <w:r>
+        <w:rPr>
+          <w:rFonts w:ascii="Arial" w:hAnsi="Arial" w:cs="Arial"/>
+          <w:color w:val="212121"/>
+          <w:sz w:val="23"/>
+          <w:szCs w:val="23"/>
+        </w:rPr>
+        <w:t>{Asistente}</w:t>
+      </w:r>
+    </w:p>
+    <w:p>
+      <w:pPr>
+        <w:pStyle w:val="NormalWeb"/>
+        <w:shd w:val="clear" w:color="auto" w:fill="FFFFFF"/>
+        <w:rPr>
+          <w:rFonts w:ascii="Arial" w:hAnsi="Arial" w:cs="Arial"/>
+          <w:color w:val="212121"/>
+          <w:sz w:val="23"/>
+          <w:szCs w:val="23"/>
+        </w:rPr>
+      </w:pPr>
+      <w:r>
+        <w:rPr>
+          <w:rFonts w:ascii="Arial" w:hAnsi="Arial" w:cs="Arial"/>
+          <w:color w:val="212121"/>
+          <w:sz w:val="23"/>
+          <w:szCs w:val="23"/>
+        </w:rPr>
+        <w:t>{</w:t>
+      </w:r>
+      <w:proofErr w:type="spellStart"/>
+      <w:r>
+        <w:rPr>
+          <w:rFonts w:ascii="Arial" w:hAnsi="Arial" w:cs="Arial"/>
+          <w:color w:val="212121"/>
+          <w:sz w:val="23"/>
+          <w:szCs w:val="23"/>
+        </w:rPr>
+        <w:t>Doc</w:t>
+      </w:r>
+      <w:proofErr w:type="spellEnd"/>
+      <w:r>
+        <w:rPr>
+          <w:rFonts w:ascii="Arial" w:hAnsi="Arial" w:cs="Arial"/>
+          <w:color w:val="212121"/>
+          <w:sz w:val="23"/>
+          <w:szCs w:val="23"/>
+        </w:rPr>
+        <w:t>}</w:t>
+      </w:r>
+    </w:p>
+    <w:p>
+      <w:pPr>
+        <w:pStyle w:val="NormalWeb"/>
+        <w:shd w:val="clear" w:color="auto" w:fill="FFFFFF"/>
+        <w:rPr>
+          <w:rFonts w:ascii="Segoe UI" w:hAnsi="Segoe UI" w:cs="Segoe UI"/>
+          <w:color w:val="212121"/>
+          <w:sz w:val="23"/>
+          <w:szCs w:val="23"/>
+        </w:rPr>
+      </w:pPr>
+    </w:p>
     <w:p/>
     <w:sectPr>
       <w:pgSz w:w="12240" w:h="15840"/>
@@ -261,6 +800,28 @@
     <w:semiHidden/>
     <w:unhideWhenUsed/>
   </w:style>
+  <w:style w:type="paragraph" w:styleId="NormalWeb">
+    <w:name w:val="Normal (Web)"/>
+    <w:basedOn w:val="Normal"/>
+    <w:uiPriority w:val="99"/>
+    <w:semiHidden/>
+    <w:unhideWhenUsed/>
+    <w:rsid w:val="00991CBF"/>
+    <w:pPr>
+      <w:spacing w:before="100" w:beforeAutospacing="1" w:after="100" w:afterAutospacing="1" w:line="240" w:lineRule="auto"/>
+    </w:pPr>
+    <w:rPr>
+      <w:rFonts w:ascii="Times New Roman" w:eastAsia="Times New Roman" w:hAnsi="Times New Roman" w:cs="Times New Roman"/>
+      <w:sz w:val="24"/>
+      <w:szCs w:val="24"/>
+      <w:lang w:eastAsia="es-GT"/>
+    </w:rPr>
+  </w:style>
+  <w:style w:type="character" w:customStyle="1" w:styleId="apple-converted-space">
+    <w:name w:val="apple-converted-space"/>
+    <w:basedOn w:val="Fuentedeprrafopredeter"/>
+    <w:rsid w:val="00991CBF"/>
+  </w:style>
 </w:styles>
 </file>
 
@@ -450,6 +1011,28 @@
     <w:uiPriority w:val="99"/>
     <w:semiHidden/>
     <w:unhideWhenUsed/>
+  </w:style>
+  <w:style w:type="paragraph" w:styleId="NormalWeb">
+    <w:name w:val="Normal (Web)"/>
+    <w:basedOn w:val="Normal"/>
+    <w:uiPriority w:val="99"/>
+    <w:semiHidden/>
+    <w:unhideWhenUsed/>
+    <w:rsid w:val="00991CBF"/>
+    <w:pPr>
+      <w:spacing w:before="100" w:beforeAutospacing="1" w:after="100" w:afterAutospacing="1" w:line="240" w:lineRule="auto"/>
+    </w:pPr>
+    <w:rPr>
+      <w:rFonts w:ascii="Times New Roman" w:eastAsia="Times New Roman" w:hAnsi="Times New Roman" w:cs="Times New Roman"/>
+      <w:sz w:val="24"/>
+      <w:szCs w:val="24"/>
+      <w:lang w:eastAsia="es-GT"/>
+    </w:rPr>
+  </w:style>
+  <w:style w:type="character" w:customStyle="1" w:styleId="apple-converted-space">
+    <w:name w:val="apple-converted-space"/>
+    <w:basedOn w:val="Fuentedeprrafopredeter"/>
+    <w:rsid w:val="00991CBF"/>
   </w:style>
 </w:styles>
 </file>

</xml_diff>